<commit_message>
documento requisitos primeras tablas
</commit_message>
<xml_diff>
--- a/documentos/Requisitos y requerimientos.docx
+++ b/documentos/Requisitos y requerimientos.docx
@@ -7676,6 +7676,594 @@
         <w:lastRenderedPageBreak/>
         <w:t>3. Modelo del estado de los recursos (BBDD)</w:t>
       </w:r>
+    </w:p>
+    <w:p>
+      <w:pPr>
+        <w:pStyle w:val="Prrafodelista"/>
+        <w:ind w:left="0"/>
+        <w:rPr>
+          <w:rFonts w:ascii="Times New Roman" w:hAnsi="Times New Roman" w:cs="Times New Roman"/>
+          <w:b/>
+          <w:sz w:val="28"/>
+          <w:szCs w:val="28"/>
+        </w:rPr>
+      </w:pPr>
+    </w:p>
+    <w:tbl>
+      <w:tblPr>
+        <w:tblpPr w:leftFromText="141" w:rightFromText="141" w:vertAnchor="text" w:horzAnchor="margin" w:tblpY="492"/>
+        <w:tblOverlap w:val="never"/>
+        <w:tblW w:w="0" w:type="auto"/>
+        <w:tblBorders>
+          <w:top w:val="single" w:sz="4" w:space="0" w:color="auto"/>
+          <w:left w:val="single" w:sz="4" w:space="0" w:color="auto"/>
+          <w:bottom w:val="single" w:sz="4" w:space="0" w:color="auto"/>
+          <w:right w:val="single" w:sz="4" w:space="0" w:color="auto"/>
+          <w:insideH w:val="single" w:sz="4" w:space="0" w:color="auto"/>
+          <w:insideV w:val="single" w:sz="4" w:space="0" w:color="auto"/>
+        </w:tblBorders>
+        <w:tblCellMar>
+          <w:left w:w="70" w:type="dxa"/>
+          <w:right w:w="70" w:type="dxa"/>
+        </w:tblCellMar>
+        <w:tblLook w:val="0000"/>
+      </w:tblPr>
+      <w:tblGrid>
+        <w:gridCol w:w="363"/>
+        <w:gridCol w:w="626"/>
+        <w:gridCol w:w="663"/>
+        <w:gridCol w:w="756"/>
+        <w:gridCol w:w="522"/>
+        <w:gridCol w:w="785"/>
+      </w:tblGrid>
+      <w:tr>
+        <w:trPr>
+          <w:trHeight w:val="411"/>
+        </w:trPr>
+        <w:tc>
+          <w:tcPr>
+            <w:tcW w:w="3715" w:type="dxa"/>
+            <w:gridSpan w:val="6"/>
+            <w:shd w:val="clear" w:color="auto" w:fill="8064A2" w:themeFill="accent4"/>
+          </w:tcPr>
+          <w:p>
+            <w:pPr>
+              <w:spacing w:before="100" w:beforeAutospacing="1" w:after="240" w:line="240" w:lineRule="auto"/>
+              <w:outlineLvl w:val="0"/>
+              <w:rPr>
+                <w:rFonts w:ascii="Times New Roman" w:eastAsia="Times New Roman" w:hAnsi="Times New Roman" w:cs="Times New Roman"/>
+                <w:b/>
+                <w:bCs/>
+                <w:color w:val="333333"/>
+                <w:spacing w:val="3"/>
+                <w:kern w:val="36"/>
+                <w:sz w:val="16"/>
+                <w:szCs w:val="16"/>
+                <w:lang w:eastAsia="es-ES"/>
+              </w:rPr>
+            </w:pPr>
+            <w:proofErr w:type="spellStart"/>
+            <w:r>
+              <w:rPr>
+                <w:rFonts w:ascii="Times New Roman" w:eastAsia="Times New Roman" w:hAnsi="Times New Roman" w:cs="Times New Roman"/>
+                <w:b/>
+                <w:bCs/>
+                <w:color w:val="333333"/>
+                <w:spacing w:val="3"/>
+                <w:kern w:val="36"/>
+                <w:sz w:val="16"/>
+                <w:szCs w:val="16"/>
+                <w:lang w:eastAsia="es-ES"/>
+              </w:rPr>
+              <w:t>Tabla_usuario</w:t>
+            </w:r>
+            <w:proofErr w:type="spellEnd"/>
+          </w:p>
+        </w:tc>
+      </w:tr>
+      <w:tr>
+        <w:tblPrEx>
+          <w:tblBorders>
+            <w:left w:val="none" w:sz="0" w:space="0" w:color="auto"/>
+            <w:bottom w:val="none" w:sz="0" w:space="0" w:color="auto"/>
+            <w:right w:val="none" w:sz="0" w:space="0" w:color="auto"/>
+            <w:insideH w:val="none" w:sz="0" w:space="0" w:color="auto"/>
+            <w:insideV w:val="none" w:sz="0" w:space="0" w:color="auto"/>
+          </w:tblBorders>
+        </w:tblPrEx>
+        <w:trPr>
+          <w:trHeight w:val="100"/>
+        </w:trPr>
+        <w:tc>
+          <w:tcPr>
+            <w:tcW w:w="0" w:type="auto"/>
+            <w:tcBorders>
+              <w:left w:val="single" w:sz="4" w:space="0" w:color="auto"/>
+              <w:right w:val="single" w:sz="4" w:space="0" w:color="auto"/>
+            </w:tcBorders>
+          </w:tcPr>
+          <w:p>
+            <w:pPr>
+              <w:jc w:val="both"/>
+              <w:rPr>
+                <w:rFonts w:ascii="Times New Roman" w:hAnsi="Times New Roman" w:cs="Times New Roman"/>
+                <w:sz w:val="16"/>
+                <w:szCs w:val="16"/>
+              </w:rPr>
+            </w:pPr>
+            <w:r>
+              <w:rPr>
+                <w:rFonts w:ascii="Times New Roman" w:hAnsi="Times New Roman" w:cs="Times New Roman"/>
+                <w:sz w:val="16"/>
+                <w:szCs w:val="16"/>
+              </w:rPr>
+              <w:t xml:space="preserve">  id</w:t>
+            </w:r>
+          </w:p>
+        </w:tc>
+        <w:tc>
+          <w:tcPr>
+            <w:tcW w:w="0" w:type="auto"/>
+            <w:tcBorders>
+              <w:top w:val="single" w:sz="4" w:space="0" w:color="auto"/>
+              <w:left w:val="single" w:sz="4" w:space="0" w:color="auto"/>
+              <w:bottom w:val="single" w:sz="4" w:space="0" w:color="auto"/>
+              <w:right w:val="single" w:sz="4" w:space="0" w:color="auto"/>
+            </w:tcBorders>
+            <w:shd w:val="clear" w:color="auto" w:fill="auto"/>
+          </w:tcPr>
+          <w:p>
+            <w:pPr>
+              <w:rPr>
+                <w:rFonts w:ascii="Times New Roman" w:hAnsi="Times New Roman" w:cs="Times New Roman"/>
+                <w:sz w:val="16"/>
+                <w:szCs w:val="16"/>
+              </w:rPr>
+            </w:pPr>
+            <w:proofErr w:type="spellStart"/>
+            <w:r>
+              <w:rPr>
+                <w:rFonts w:ascii="Times New Roman" w:hAnsi="Times New Roman" w:cs="Times New Roman"/>
+                <w:sz w:val="16"/>
+                <w:szCs w:val="16"/>
+              </w:rPr>
+              <w:t>loginid</w:t>
+            </w:r>
+            <w:proofErr w:type="spellEnd"/>
+          </w:p>
+        </w:tc>
+        <w:tc>
+          <w:tcPr>
+            <w:tcW w:w="0" w:type="auto"/>
+            <w:tcBorders>
+              <w:top w:val="single" w:sz="4" w:space="0" w:color="auto"/>
+              <w:left w:val="single" w:sz="4" w:space="0" w:color="auto"/>
+              <w:bottom w:val="single" w:sz="4" w:space="0" w:color="auto"/>
+              <w:right w:val="single" w:sz="4" w:space="0" w:color="auto"/>
+            </w:tcBorders>
+            <w:shd w:val="clear" w:color="auto" w:fill="auto"/>
+          </w:tcPr>
+          <w:p>
+            <w:pPr>
+              <w:rPr>
+                <w:rFonts w:ascii="Times New Roman" w:hAnsi="Times New Roman" w:cs="Times New Roman"/>
+                <w:sz w:val="16"/>
+                <w:szCs w:val="16"/>
+              </w:rPr>
+            </w:pPr>
+            <w:r>
+              <w:rPr>
+                <w:rFonts w:ascii="Times New Roman" w:hAnsi="Times New Roman" w:cs="Times New Roman"/>
+                <w:sz w:val="16"/>
+                <w:szCs w:val="16"/>
+              </w:rPr>
+              <w:t>nombre</w:t>
+            </w:r>
+          </w:p>
+        </w:tc>
+        <w:tc>
+          <w:tcPr>
+            <w:tcW w:w="718" w:type="dxa"/>
+            <w:tcBorders>
+              <w:top w:val="single" w:sz="4" w:space="0" w:color="auto"/>
+              <w:left w:val="single" w:sz="4" w:space="0" w:color="auto"/>
+              <w:bottom w:val="single" w:sz="4" w:space="0" w:color="auto"/>
+              <w:right w:val="single" w:sz="4" w:space="0" w:color="auto"/>
+            </w:tcBorders>
+          </w:tcPr>
+          <w:p>
+            <w:pPr>
+              <w:rPr>
+                <w:rFonts w:ascii="Times New Roman" w:hAnsi="Times New Roman" w:cs="Times New Roman"/>
+                <w:sz w:val="16"/>
+                <w:szCs w:val="16"/>
+              </w:rPr>
+            </w:pPr>
+            <w:r>
+              <w:rPr>
+                <w:rFonts w:ascii="Times New Roman" w:hAnsi="Times New Roman" w:cs="Times New Roman"/>
+                <w:sz w:val="16"/>
+                <w:szCs w:val="16"/>
+              </w:rPr>
+              <w:t>apellidos</w:t>
+            </w:r>
+          </w:p>
+        </w:tc>
+        <w:tc>
+          <w:tcPr>
+            <w:tcW w:w="496" w:type="dxa"/>
+            <w:tcBorders>
+              <w:top w:val="single" w:sz="4" w:space="0" w:color="auto"/>
+              <w:left w:val="single" w:sz="4" w:space="0" w:color="auto"/>
+              <w:bottom w:val="single" w:sz="4" w:space="0" w:color="auto"/>
+              <w:right w:val="single" w:sz="4" w:space="0" w:color="auto"/>
+            </w:tcBorders>
+          </w:tcPr>
+          <w:p>
+            <w:pPr>
+              <w:rPr>
+                <w:rFonts w:ascii="Times New Roman" w:hAnsi="Times New Roman" w:cs="Times New Roman"/>
+                <w:sz w:val="16"/>
+                <w:szCs w:val="16"/>
+              </w:rPr>
+            </w:pPr>
+            <w:r>
+              <w:rPr>
+                <w:rFonts w:ascii="Times New Roman" w:hAnsi="Times New Roman" w:cs="Times New Roman"/>
+                <w:sz w:val="16"/>
+                <w:szCs w:val="16"/>
+              </w:rPr>
+              <w:t>email</w:t>
+            </w:r>
+          </w:p>
+        </w:tc>
+        <w:tc>
+          <w:tcPr>
+            <w:tcW w:w="0" w:type="auto"/>
+            <w:tcBorders>
+              <w:top w:val="single" w:sz="4" w:space="0" w:color="auto"/>
+              <w:left w:val="single" w:sz="4" w:space="0" w:color="auto"/>
+              <w:bottom w:val="single" w:sz="4" w:space="0" w:color="auto"/>
+              <w:right w:val="single" w:sz="4" w:space="0" w:color="auto"/>
+            </w:tcBorders>
+          </w:tcPr>
+          <w:p>
+            <w:pPr>
+              <w:rPr>
+                <w:rFonts w:ascii="Times New Roman" w:hAnsi="Times New Roman" w:cs="Times New Roman"/>
+                <w:sz w:val="16"/>
+                <w:szCs w:val="16"/>
+              </w:rPr>
+            </w:pPr>
+            <w:proofErr w:type="spellStart"/>
+            <w:r>
+              <w:rPr>
+                <w:rFonts w:ascii="Times New Roman" w:hAnsi="Times New Roman" w:cs="Times New Roman"/>
+                <w:sz w:val="16"/>
+                <w:szCs w:val="16"/>
+              </w:rPr>
+              <w:t>password</w:t>
+            </w:r>
+            <w:proofErr w:type="spellEnd"/>
+          </w:p>
+        </w:tc>
+      </w:tr>
+      <w:tr>
+        <w:trPr>
+          <w:trHeight w:val="393"/>
+        </w:trPr>
+        <w:tc>
+          <w:tcPr>
+            <w:tcW w:w="0" w:type="auto"/>
+            <w:shd w:val="clear" w:color="auto" w:fill="4F81BD" w:themeFill="accent1"/>
+          </w:tcPr>
+          <w:p>
+            <w:pPr>
+              <w:jc w:val="both"/>
+              <w:rPr>
+                <w:rFonts w:ascii="Times New Roman" w:hAnsi="Times New Roman" w:cs="Times New Roman"/>
+                <w:sz w:val="16"/>
+                <w:szCs w:val="16"/>
+              </w:rPr>
+            </w:pPr>
+            <w:r>
+              <w:rPr>
+                <w:rFonts w:ascii="Times New Roman" w:hAnsi="Times New Roman" w:cs="Times New Roman"/>
+                <w:sz w:val="16"/>
+                <w:szCs w:val="16"/>
+              </w:rPr>
+              <w:t>PK</w:t>
+            </w:r>
+          </w:p>
+        </w:tc>
+        <w:tc>
+          <w:tcPr>
+            <w:tcW w:w="0" w:type="auto"/>
+            <w:shd w:val="clear" w:color="auto" w:fill="auto"/>
+          </w:tcPr>
+          <w:p>
+            <w:pPr>
+              <w:rPr>
+                <w:rFonts w:ascii="Times New Roman" w:hAnsi="Times New Roman" w:cs="Times New Roman"/>
+                <w:sz w:val="16"/>
+                <w:szCs w:val="16"/>
+              </w:rPr>
+            </w:pPr>
+          </w:p>
+        </w:tc>
+        <w:tc>
+          <w:tcPr>
+            <w:tcW w:w="0" w:type="auto"/>
+            <w:shd w:val="clear" w:color="auto" w:fill="auto"/>
+          </w:tcPr>
+          <w:p>
+            <w:pPr>
+              <w:rPr>
+                <w:rFonts w:ascii="Times New Roman" w:hAnsi="Times New Roman" w:cs="Times New Roman"/>
+                <w:sz w:val="16"/>
+                <w:szCs w:val="16"/>
+              </w:rPr>
+            </w:pPr>
+          </w:p>
+        </w:tc>
+        <w:tc>
+          <w:tcPr>
+            <w:tcW w:w="718" w:type="dxa"/>
+          </w:tcPr>
+          <w:p>
+            <w:pPr>
+              <w:rPr>
+                <w:rFonts w:ascii="Times New Roman" w:hAnsi="Times New Roman" w:cs="Times New Roman"/>
+                <w:sz w:val="16"/>
+                <w:szCs w:val="16"/>
+              </w:rPr>
+            </w:pPr>
+          </w:p>
+        </w:tc>
+        <w:tc>
+          <w:tcPr>
+            <w:tcW w:w="496" w:type="dxa"/>
+          </w:tcPr>
+          <w:p>
+            <w:pPr>
+              <w:rPr>
+                <w:rFonts w:ascii="Times New Roman" w:hAnsi="Times New Roman" w:cs="Times New Roman"/>
+                <w:sz w:val="16"/>
+                <w:szCs w:val="16"/>
+              </w:rPr>
+            </w:pPr>
+          </w:p>
+        </w:tc>
+        <w:tc>
+          <w:tcPr>
+            <w:tcW w:w="0" w:type="auto"/>
+          </w:tcPr>
+          <w:p>
+            <w:pPr>
+              <w:rPr>
+                <w:rFonts w:ascii="Times New Roman" w:hAnsi="Times New Roman" w:cs="Times New Roman"/>
+                <w:sz w:val="16"/>
+                <w:szCs w:val="16"/>
+              </w:rPr>
+            </w:pPr>
+          </w:p>
+        </w:tc>
+      </w:tr>
+    </w:tbl>
+    <w:tbl>
+      <w:tblPr>
+        <w:tblpPr w:leftFromText="141" w:rightFromText="141" w:vertAnchor="text" w:horzAnchor="page" w:tblpX="6029" w:tblpY="474"/>
+        <w:tblOverlap w:val="never"/>
+        <w:tblW w:w="0" w:type="auto"/>
+        <w:tblBorders>
+          <w:top w:val="single" w:sz="4" w:space="0" w:color="auto"/>
+          <w:left w:val="single" w:sz="4" w:space="0" w:color="auto"/>
+          <w:bottom w:val="single" w:sz="4" w:space="0" w:color="auto"/>
+          <w:right w:val="single" w:sz="4" w:space="0" w:color="auto"/>
+          <w:insideH w:val="single" w:sz="4" w:space="0" w:color="auto"/>
+          <w:insideV w:val="single" w:sz="4" w:space="0" w:color="auto"/>
+        </w:tblBorders>
+        <w:tblCellMar>
+          <w:left w:w="70" w:type="dxa"/>
+          <w:right w:w="70" w:type="dxa"/>
+        </w:tblCellMar>
+        <w:tblLook w:val="0000"/>
+      </w:tblPr>
+      <w:tblGrid>
+        <w:gridCol w:w="737"/>
+        <w:gridCol w:w="687"/>
+      </w:tblGrid>
+      <w:tr>
+        <w:trPr>
+          <w:trHeight w:val="411"/>
+        </w:trPr>
+        <w:tc>
+          <w:tcPr>
+            <w:tcW w:w="0" w:type="auto"/>
+            <w:gridSpan w:val="2"/>
+            <w:shd w:val="clear" w:color="auto" w:fill="8064A2" w:themeFill="accent4"/>
+          </w:tcPr>
+          <w:p>
+            <w:pPr>
+              <w:spacing w:before="100" w:beforeAutospacing="1" w:after="240" w:line="240" w:lineRule="auto"/>
+              <w:outlineLvl w:val="0"/>
+              <w:rPr>
+                <w:rFonts w:ascii="Times New Roman" w:eastAsia="Times New Roman" w:hAnsi="Times New Roman" w:cs="Times New Roman"/>
+                <w:b/>
+                <w:bCs/>
+                <w:color w:val="333333"/>
+                <w:spacing w:val="3"/>
+                <w:kern w:val="36"/>
+                <w:sz w:val="16"/>
+                <w:szCs w:val="16"/>
+                <w:lang w:eastAsia="es-ES"/>
+              </w:rPr>
+            </w:pPr>
+            <w:proofErr w:type="spellStart"/>
+            <w:r>
+              <w:rPr>
+                <w:rFonts w:ascii="Times New Roman" w:eastAsia="Times New Roman" w:hAnsi="Times New Roman" w:cs="Times New Roman"/>
+                <w:b/>
+                <w:bCs/>
+                <w:color w:val="333333"/>
+                <w:spacing w:val="3"/>
+                <w:kern w:val="36"/>
+                <w:sz w:val="16"/>
+                <w:szCs w:val="16"/>
+                <w:lang w:eastAsia="es-ES"/>
+              </w:rPr>
+              <w:t>Tabla_authtokens</w:t>
+            </w:r>
+            <w:proofErr w:type="spellEnd"/>
+          </w:p>
+        </w:tc>
+      </w:tr>
+      <w:tr>
+        <w:tblPrEx>
+          <w:tblBorders>
+            <w:left w:val="none" w:sz="0" w:space="0" w:color="auto"/>
+            <w:bottom w:val="none" w:sz="0" w:space="0" w:color="auto"/>
+            <w:right w:val="none" w:sz="0" w:space="0" w:color="auto"/>
+            <w:insideH w:val="none" w:sz="0" w:space="0" w:color="auto"/>
+            <w:insideV w:val="none" w:sz="0" w:space="0" w:color="auto"/>
+          </w:tblBorders>
+        </w:tblPrEx>
+        <w:trPr>
+          <w:trHeight w:val="100"/>
+        </w:trPr>
+        <w:tc>
+          <w:tcPr>
+            <w:tcW w:w="0" w:type="auto"/>
+            <w:tcBorders>
+              <w:left w:val="single" w:sz="4" w:space="0" w:color="auto"/>
+              <w:right w:val="single" w:sz="4" w:space="0" w:color="auto"/>
+            </w:tcBorders>
+          </w:tcPr>
+          <w:p>
+            <w:pPr>
+              <w:jc w:val="both"/>
+              <w:rPr>
+                <w:rFonts w:ascii="Times New Roman" w:hAnsi="Times New Roman" w:cs="Times New Roman"/>
+                <w:sz w:val="16"/>
+                <w:szCs w:val="16"/>
+              </w:rPr>
+            </w:pPr>
+            <w:proofErr w:type="spellStart"/>
+            <w:r>
+              <w:rPr>
+                <w:rFonts w:ascii="Times New Roman" w:hAnsi="Times New Roman" w:cs="Times New Roman"/>
+                <w:sz w:val="16"/>
+                <w:szCs w:val="16"/>
+              </w:rPr>
+              <w:t>userid</w:t>
+            </w:r>
+            <w:proofErr w:type="spellEnd"/>
+          </w:p>
+        </w:tc>
+        <w:tc>
+          <w:tcPr>
+            <w:tcW w:w="0" w:type="auto"/>
+            <w:tcBorders>
+              <w:top w:val="single" w:sz="4" w:space="0" w:color="auto"/>
+              <w:left w:val="single" w:sz="4" w:space="0" w:color="auto"/>
+              <w:bottom w:val="single" w:sz="4" w:space="0" w:color="auto"/>
+              <w:right w:val="single" w:sz="4" w:space="0" w:color="auto"/>
+            </w:tcBorders>
+            <w:shd w:val="clear" w:color="auto" w:fill="auto"/>
+          </w:tcPr>
+          <w:p>
+            <w:pPr>
+              <w:rPr>
+                <w:rFonts w:ascii="Times New Roman" w:hAnsi="Times New Roman" w:cs="Times New Roman"/>
+                <w:sz w:val="16"/>
+                <w:szCs w:val="16"/>
+              </w:rPr>
+            </w:pPr>
+            <w:proofErr w:type="spellStart"/>
+            <w:r>
+              <w:rPr>
+                <w:rFonts w:ascii="Times New Roman" w:hAnsi="Times New Roman" w:cs="Times New Roman"/>
+                <w:sz w:val="16"/>
+                <w:szCs w:val="16"/>
+              </w:rPr>
+              <w:t>token</w:t>
+            </w:r>
+            <w:proofErr w:type="spellEnd"/>
+          </w:p>
+        </w:tc>
+      </w:tr>
+      <w:tr>
+        <w:trPr>
+          <w:trHeight w:val="393"/>
+        </w:trPr>
+        <w:tc>
+          <w:tcPr>
+            <w:tcW w:w="0" w:type="auto"/>
+            <w:shd w:val="clear" w:color="auto" w:fill="00B050"/>
+          </w:tcPr>
+          <w:p>
+            <w:pPr>
+              <w:jc w:val="both"/>
+              <w:rPr>
+                <w:rFonts w:ascii="Times New Roman" w:hAnsi="Times New Roman" w:cs="Times New Roman"/>
+                <w:sz w:val="16"/>
+                <w:szCs w:val="16"/>
+              </w:rPr>
+            </w:pPr>
+            <w:r>
+              <w:rPr>
+                <w:rFonts w:ascii="Times New Roman" w:hAnsi="Times New Roman" w:cs="Times New Roman"/>
+                <w:sz w:val="16"/>
+                <w:szCs w:val="16"/>
+              </w:rPr>
+              <w:t>FK</w:t>
+            </w:r>
+            <w:r>
+              <w:rPr>
+                <w:rFonts w:ascii="Times New Roman" w:hAnsi="Times New Roman" w:cs="Times New Roman"/>
+                <w:sz w:val="16"/>
+                <w:szCs w:val="16"/>
+              </w:rPr>
+              <w:t>(1)</w:t>
+            </w:r>
+          </w:p>
+        </w:tc>
+        <w:tc>
+          <w:tcPr>
+            <w:tcW w:w="0" w:type="auto"/>
+            <w:shd w:val="clear" w:color="auto" w:fill="4F81BD" w:themeFill="accent1"/>
+          </w:tcPr>
+          <w:p>
+            <w:pPr>
+              <w:rPr>
+                <w:rFonts w:ascii="Times New Roman" w:hAnsi="Times New Roman" w:cs="Times New Roman"/>
+                <w:sz w:val="16"/>
+                <w:szCs w:val="16"/>
+              </w:rPr>
+            </w:pPr>
+            <w:r>
+              <w:rPr>
+                <w:rFonts w:ascii="Times New Roman" w:hAnsi="Times New Roman" w:cs="Times New Roman"/>
+                <w:sz w:val="16"/>
+                <w:szCs w:val="16"/>
+              </w:rPr>
+              <w:t>PK</w:t>
+            </w:r>
+          </w:p>
+        </w:tc>
+      </w:tr>
+    </w:tbl>
+    <w:p>
+      <w:pPr>
+        <w:pStyle w:val="Prrafodelista"/>
+        <w:ind w:left="0"/>
+        <w:rPr>
+          <w:rFonts w:ascii="Times New Roman" w:hAnsi="Times New Roman" w:cs="Times New Roman"/>
+          <w:b/>
+          <w:sz w:val="28"/>
+          <w:szCs w:val="28"/>
+        </w:rPr>
+      </w:pPr>
     </w:p>
     <w:sectPr>
       <w:pgSz w:w="11906" w:h="16838"/>

</xml_diff>